<commit_message>
task 2a and task 3a
</commit_message>
<xml_diff>
--- a/mini-project2/report.docx
+++ b/mini-project2/report.docx
@@ -4380,7 +4380,13 @@
                 <w:szCs w:val="22"/>
               </w:rPr>
             </w:pPr>
-            <w:r>
+          </w:p>
+          <w:p>
+            <w:pPr>
+              <w:pStyle w:val="Default"/>
+              <w:spacing w:line="276" w:lineRule="auto"/>
+              <w:ind w:firstLine="317"/>
+              <w:jc w:val="center"/>
               <w:rPr>
                 <w:b/>
                 <w:bCs/>
@@ -4388,7 +4394,26 @@
                 <w:sz w:val="22"/>
                 <w:szCs w:val="22"/>
               </w:rPr>
+            </w:pPr>
+            <w:r>
+              <w:rPr>
+                <w:b/>
+                <w:bCs/>
+                <w:color w:val="FF0000"/>
+                <w:sz w:val="22"/>
+                <w:szCs w:val="22"/>
+              </w:rPr>
               <w:t>FALTAAA</w:t>
+            </w:r>
+            <w:r>
+              <w:rPr>
+                <w:b/>
+                <w:bCs/>
+                <w:color w:val="FF0000"/>
+                <w:sz w:val="22"/>
+                <w:szCs w:val="22"/>
+              </w:rPr>
+              <w:t>AAAAAAAAAAAA</w:t>
             </w:r>
           </w:p>
         </w:tc>
@@ -7881,7 +7906,6 @@
           <w:rFonts w:cstheme="minorHAnsi"/>
           <w:b/>
           <w:bCs/>
-          <w:lang w:val="en-GB"/>
         </w:rPr>
       </w:pPr>
     </w:p>
@@ -7891,7 +7915,6 @@
           <w:rFonts w:cstheme="minorHAnsi"/>
           <w:b/>
           <w:bCs/>
-          <w:lang w:val="en-GB"/>
         </w:rPr>
       </w:pPr>
       <w:r>
@@ -7899,7 +7922,6 @@
           <w:rFonts w:cstheme="minorHAnsi"/>
           <w:b/>
           <w:bCs/>
-          <w:lang w:val="en-GB"/>
         </w:rPr>
         <w:br w:type="page"/>
       </w:r>
@@ -16212,6 +16234,7 @@
                 <w:bCs/>
                 <w:lang w:val="en-GB"/>
               </w:rPr>
+              <w:lastRenderedPageBreak/>
               <w:t>Code analysis</w:t>
             </w:r>
           </w:p>
@@ -17548,6 +17571,7 @@
             <w:r>
               <w:rPr>
                 <w:rFonts w:cstheme="minorHAnsi"/>
+                <w:noProof/>
                 <w:lang w:val="en-GB"/>
               </w:rPr>
               <w:drawing>
@@ -17698,25 +17722,7 @@
                 <w:sz w:val="22"/>
                 <w:szCs w:val="22"/>
               </w:rPr>
-              <w:t xml:space="preserve">obtendo uma melhor solução com o mesmo valor. No entanto, o algoritmo </w:t>
-            </w:r>
-            <w:r>
-              <w:rPr>
-                <w:rFonts w:cstheme="minorHAnsi"/>
-                <w:color w:val="auto"/>
-                <w:sz w:val="22"/>
-                <w:szCs w:val="22"/>
-              </w:rPr>
-              <w:t>Multi Start Hill Climbing</w:t>
-            </w:r>
-            <w:r>
-              <w:rPr>
-                <w:rFonts w:cstheme="minorHAnsi"/>
-                <w:color w:val="auto"/>
-                <w:sz w:val="22"/>
-                <w:szCs w:val="22"/>
-              </w:rPr>
-              <w:t xml:space="preserve"> gera muito menos soluções que o algoritmo Greedy Randomized e com melhor qualidade média de soluções. </w:t>
+              <w:t xml:space="preserve">obtendo uma melhor solução com o mesmo valor. No entanto, o algoritmo Multi Start Hill Climbing gera muito menos soluções que o algoritmo Greedy Randomized e com melhor qualidade média de soluções. </w:t>
             </w:r>
           </w:p>
           <w:p>
@@ -20767,7 +20773,63 @@
             </w:r>
             <w:r>
               <w:rPr>
-                <w:color w:val="FF0000"/>
+                <w:color w:val="auto"/>
+                <w:sz w:val="22"/>
+                <w:szCs w:val="22"/>
+              </w:rPr>
+              <w:t xml:space="preserve">Enquanto o tempo não ultrapassa o estipulado </w:t>
+            </w:r>
+            <w:r>
+              <w:rPr>
+                <w:color w:val="auto"/>
+                <w:sz w:val="22"/>
+                <w:szCs w:val="22"/>
+              </w:rPr>
+              <w:t>(linhas 1</w:t>
+            </w:r>
+            <w:r>
+              <w:rPr>
+                <w:color w:val="auto"/>
+                <w:sz w:val="22"/>
+                <w:szCs w:val="22"/>
+              </w:rPr>
+              <w:t>0</w:t>
+            </w:r>
+            <w:r>
+              <w:rPr>
+                <w:color w:val="auto"/>
+                <w:sz w:val="22"/>
+                <w:szCs w:val="22"/>
+              </w:rPr>
+              <w:t xml:space="preserve"> a </w:t>
+            </w:r>
+            <w:r>
+              <w:rPr>
+                <w:color w:val="auto"/>
+                <w:sz w:val="22"/>
+                <w:szCs w:val="22"/>
+              </w:rPr>
+              <w:t>31</w:t>
+            </w:r>
+            <w:r>
+              <w:rPr>
+                <w:color w:val="auto"/>
+                <w:sz w:val="22"/>
+                <w:szCs w:val="22"/>
+              </w:rPr>
+              <w:t>)</w:t>
+            </w:r>
+            <w:r>
+              <w:rPr>
+                <w:color w:val="auto"/>
+                <w:sz w:val="22"/>
+                <w:szCs w:val="22"/>
+              </w:rPr>
+              <w:t xml:space="preserve">, </w:t>
+            </w:r>
+            <w:r>
+              <w:rPr>
+                <w:color w:val="auto"/>
                 <w:sz w:val="22"/>
                 <w:szCs w:val="22"/>
               </w:rPr>
@@ -20775,7 +20837,7 @@
             </w:r>
             <w:r>
               <w:rPr>
-                <w:color w:val="FF0000"/>
+                <w:color w:val="auto"/>
                 <w:sz w:val="22"/>
                 <w:szCs w:val="22"/>
               </w:rPr>
@@ -20783,7 +20845,7 @@
             </w:r>
             <w:r>
               <w:rPr>
-                <w:color w:val="FF0000"/>
+                <w:color w:val="auto"/>
                 <w:sz w:val="22"/>
                 <w:szCs w:val="22"/>
               </w:rPr>
@@ -20791,7 +20853,7 @@
             </w:r>
             <w:r>
               <w:rPr>
-                <w:color w:val="FF0000"/>
+                <w:color w:val="auto"/>
                 <w:sz w:val="22"/>
                 <w:szCs w:val="22"/>
               </w:rPr>
@@ -20799,7 +20861,7 @@
             </w:r>
             <w:r>
               <w:rPr>
-                <w:color w:val="FF0000"/>
+                <w:color w:val="auto"/>
                 <w:sz w:val="22"/>
                 <w:szCs w:val="22"/>
               </w:rPr>
@@ -20807,7 +20869,7 @@
             </w:r>
             <w:r>
               <w:rPr>
-                <w:color w:val="FF0000"/>
+                <w:color w:val="auto"/>
                 <w:sz w:val="22"/>
                 <w:szCs w:val="22"/>
               </w:rPr>
@@ -20815,7 +20877,7 @@
             </w:r>
             <w:r>
               <w:rPr>
-                <w:color w:val="FF0000"/>
+                <w:color w:val="auto"/>
                 <w:sz w:val="22"/>
                 <w:szCs w:val="22"/>
               </w:rPr>
@@ -20823,7 +20885,7 @@
             </w:r>
             <w:r>
               <w:rPr>
-                <w:color w:val="FF0000"/>
+                <w:color w:val="auto"/>
                 <w:sz w:val="22"/>
                 <w:szCs w:val="22"/>
               </w:rPr>
@@ -20831,7 +20893,7 @@
             </w:r>
             <w:r>
               <w:rPr>
-                <w:color w:val="FF0000"/>
+                <w:color w:val="auto"/>
                 <w:sz w:val="22"/>
                 <w:szCs w:val="22"/>
               </w:rPr>
@@ -20839,7 +20901,7 @@
             </w:r>
             <w:r>
               <w:rPr>
-                <w:color w:val="FF0000"/>
+                <w:color w:val="auto"/>
                 <w:sz w:val="22"/>
                 <w:szCs w:val="22"/>
               </w:rPr>
@@ -20847,7 +20909,7 @@
             </w:r>
             <w:r>
               <w:rPr>
-                <w:color w:val="FF0000"/>
+                <w:color w:val="auto"/>
                 <w:sz w:val="22"/>
                 <w:szCs w:val="22"/>
               </w:rPr>
@@ -20855,7 +20917,7 @@
             </w:r>
             <w:r>
               <w:rPr>
-                <w:color w:val="FF0000"/>
+                <w:color w:val="auto"/>
                 <w:sz w:val="22"/>
                 <w:szCs w:val="22"/>
               </w:rPr>
@@ -20863,7 +20925,7 @@
             </w:r>
             <w:r>
               <w:rPr>
-                <w:color w:val="FF0000"/>
+                <w:color w:val="auto"/>
                 <w:sz w:val="22"/>
                 <w:szCs w:val="22"/>
               </w:rPr>
@@ -20871,7 +20933,7 @@
             </w:r>
             <w:r>
               <w:rPr>
-                <w:color w:val="FF0000"/>
+                <w:color w:val="auto"/>
                 <w:sz w:val="22"/>
                 <w:szCs w:val="22"/>
               </w:rPr>
@@ -20879,7 +20941,7 @@
             </w:r>
             <w:r>
               <w:rPr>
-                <w:color w:val="FF0000"/>
+                <w:color w:val="auto"/>
                 <w:sz w:val="22"/>
                 <w:szCs w:val="22"/>
               </w:rPr>
@@ -20887,7 +20949,7 @@
             </w:r>
             <w:r>
               <w:rPr>
-                <w:color w:val="FF0000"/>
+                <w:color w:val="auto"/>
                 <w:sz w:val="22"/>
                 <w:szCs w:val="22"/>
               </w:rPr>
@@ -20895,7 +20957,7 @@
             </w:r>
             <w:r>
               <w:rPr>
-                <w:color w:val="FF0000"/>
+                <w:color w:val="auto"/>
                 <w:sz w:val="22"/>
                 <w:szCs w:val="22"/>
               </w:rPr>
@@ -20903,7 +20965,7 @@
             </w:r>
             <w:r>
               <w:rPr>
-                <w:color w:val="FF0000"/>
+                <w:color w:val="auto"/>
                 <w:sz w:val="22"/>
                 <w:szCs w:val="22"/>
               </w:rPr>
@@ -20911,7 +20973,7 @@
             </w:r>
             <w:r>
               <w:rPr>
-                <w:color w:val="FF0000"/>
+                <w:color w:val="auto"/>
                 <w:sz w:val="22"/>
                 <w:szCs w:val="22"/>
               </w:rPr>
@@ -20919,7 +20981,7 @@
             </w:r>
             <w:r>
               <w:rPr>
-                <w:color w:val="FF0000"/>
+                <w:color w:val="auto"/>
                 <w:sz w:val="22"/>
                 <w:szCs w:val="22"/>
               </w:rPr>
@@ -20927,7 +20989,7 @@
             </w:r>
             <w:r>
               <w:rPr>
-                <w:color w:val="FF0000"/>
+                <w:color w:val="auto"/>
                 <w:sz w:val="22"/>
                 <w:szCs w:val="22"/>
               </w:rPr>
@@ -20935,7 +20997,7 @@
             </w:r>
             <w:r>
               <w:rPr>
-                <w:color w:val="FF0000"/>
+                <w:color w:val="auto"/>
                 <w:sz w:val="22"/>
                 <w:szCs w:val="22"/>
               </w:rPr>
@@ -20943,7 +21005,7 @@
             </w:r>
             <w:r>
               <w:rPr>
-                <w:color w:val="FF0000"/>
+                <w:color w:val="auto"/>
                 <w:sz w:val="22"/>
                 <w:szCs w:val="22"/>
               </w:rPr>
@@ -20951,7 +21013,7 @@
             </w:r>
             <w:r>
               <w:rPr>
-                <w:color w:val="FF0000"/>
+                <w:color w:val="auto"/>
                 <w:sz w:val="22"/>
                 <w:szCs w:val="22"/>
               </w:rPr>
@@ -20959,7 +21021,7 @@
             </w:r>
             <w:r>
               <w:rPr>
-                <w:color w:val="FF0000"/>
+                <w:color w:val="auto"/>
                 <w:sz w:val="22"/>
                 <w:szCs w:val="22"/>
               </w:rPr>
@@ -20967,7 +21029,7 @@
             </w:r>
             <w:r>
               <w:rPr>
-                <w:color w:val="FF0000"/>
+                <w:color w:val="auto"/>
                 <w:sz w:val="22"/>
                 <w:szCs w:val="22"/>
               </w:rPr>
@@ -20975,15 +21037,47 @@
             </w:r>
             <w:r>
               <w:rPr>
-                <w:color w:val="FF0000"/>
-                <w:sz w:val="22"/>
-                <w:szCs w:val="22"/>
-              </w:rPr>
-              <w:t xml:space="preserve"> e, caso seja, guarda-se esse valor. </w:t>
-            </w:r>
-            <w:r>
-              <w:rPr>
-                <w:color w:val="FF0000"/>
+                <w:color w:val="auto"/>
+                <w:sz w:val="22"/>
+                <w:szCs w:val="22"/>
+              </w:rPr>
+              <w:t xml:space="preserve"> e, caso seja, guarda-se esse valor</w:t>
+            </w:r>
+            <w:r>
+              <w:rPr>
+                <w:color w:val="auto"/>
+                <w:sz w:val="22"/>
+                <w:szCs w:val="22"/>
+              </w:rPr>
+              <w:t xml:space="preserve"> (linhas 11 a 3</w:t>
+            </w:r>
+            <w:r>
+              <w:rPr>
+                <w:color w:val="auto"/>
+                <w:sz w:val="22"/>
+                <w:szCs w:val="22"/>
+              </w:rPr>
+              <w:t>0</w:t>
+            </w:r>
+            <w:r>
+              <w:rPr>
+                <w:color w:val="auto"/>
+                <w:sz w:val="22"/>
+                <w:szCs w:val="22"/>
+              </w:rPr>
+              <w:t>)</w:t>
+            </w:r>
+            <w:r>
+              <w:rPr>
+                <w:color w:val="auto"/>
+                <w:sz w:val="22"/>
+                <w:szCs w:val="22"/>
+              </w:rPr>
+              <w:t xml:space="preserve">. </w:t>
+            </w:r>
+            <w:r>
+              <w:rPr>
+                <w:color w:val="auto"/>
                 <w:sz w:val="22"/>
                 <w:szCs w:val="22"/>
               </w:rPr>
@@ -20997,7 +21091,92 @@
               <w:ind w:firstLine="317"/>
               <w:jc w:val="both"/>
               <w:rPr>
-                <w:color w:val="FF0000"/>
+                <w:color w:val="auto"/>
+                <w:sz w:val="22"/>
+                <w:szCs w:val="22"/>
+              </w:rPr>
+            </w:pPr>
+            <w:r>
+              <w:rPr>
+                <w:color w:val="auto"/>
+                <w:sz w:val="22"/>
+                <w:szCs w:val="22"/>
+              </w:rPr>
+              <w:t xml:space="preserve">Este processo repete-se para n=10 e n=5 caminhos mais curtos. Para cada valor de n, imprimiu-se o valor de consumo de energia da melhor solução, o número de soluções geradas pelo algoritmo e a qualidade média de todas as soluções (linhas </w:t>
+            </w:r>
+            <w:r>
+              <w:rPr>
+                <w:color w:val="auto"/>
+                <w:sz w:val="22"/>
+                <w:szCs w:val="22"/>
+              </w:rPr>
+              <w:t>3</w:t>
+            </w:r>
+            <w:r>
+              <w:rPr>
+                <w:color w:val="auto"/>
+                <w:sz w:val="22"/>
+                <w:szCs w:val="22"/>
+              </w:rPr>
+              <w:t xml:space="preserve">2 a </w:t>
+            </w:r>
+            <w:r>
+              <w:rPr>
+                <w:color w:val="auto"/>
+                <w:sz w:val="22"/>
+                <w:szCs w:val="22"/>
+              </w:rPr>
+              <w:t>3</w:t>
+            </w:r>
+            <w:r>
+              <w:rPr>
+                <w:color w:val="auto"/>
+                <w:sz w:val="22"/>
+                <w:szCs w:val="22"/>
+              </w:rPr>
+              <w:t xml:space="preserve">4) e, por fim, desenhou-se o gráfico com as melhores energias de todas as soluções geradas para cada simulação de n (linhas </w:t>
+            </w:r>
+            <w:r>
+              <w:rPr>
+                <w:color w:val="auto"/>
+                <w:sz w:val="22"/>
+                <w:szCs w:val="22"/>
+              </w:rPr>
+              <w:t>3</w:t>
+            </w:r>
+            <w:r>
+              <w:rPr>
+                <w:color w:val="auto"/>
+                <w:sz w:val="22"/>
+                <w:szCs w:val="22"/>
+              </w:rPr>
+              <w:t xml:space="preserve">5 a </w:t>
+            </w:r>
+            <w:r>
+              <w:rPr>
+                <w:color w:val="auto"/>
+                <w:sz w:val="22"/>
+                <w:szCs w:val="22"/>
+              </w:rPr>
+              <w:t>4</w:t>
+            </w:r>
+            <w:r>
+              <w:rPr>
+                <w:color w:val="auto"/>
+                <w:sz w:val="22"/>
+                <w:szCs w:val="22"/>
+              </w:rPr>
+              <w:t>3).</w:t>
+            </w:r>
+          </w:p>
+          <w:p>
+            <w:pPr>
+              <w:pStyle w:val="Default"/>
+              <w:spacing w:line="276" w:lineRule="auto"/>
+              <w:ind w:firstLine="317"/>
+              <w:jc w:val="both"/>
+              <w:rPr>
+                <w:color w:val="auto"/>
                 <w:sz w:val="22"/>
                 <w:szCs w:val="22"/>
               </w:rPr>
@@ -21213,91 +21392,280 @@
               <w:pStyle w:val="Default"/>
               <w:spacing w:line="276" w:lineRule="auto"/>
               <w:ind w:firstLine="317"/>
-              <w:jc w:val="center"/>
-              <w:rPr>
-                <w:b/>
-                <w:bCs/>
-                <w:color w:val="FF0000"/>
-                <w:sz w:val="22"/>
-                <w:szCs w:val="22"/>
-              </w:rPr>
-            </w:pPr>
-            <w:r>
-              <w:rPr>
-                <w:b/>
-                <w:bCs/>
-                <w:color w:val="FF0000"/>
-                <w:sz w:val="22"/>
-                <w:szCs w:val="22"/>
-              </w:rPr>
-              <w:t>FALTAAA</w:t>
-            </w:r>
-          </w:p>
-          <w:p>
-            <w:pPr>
-              <w:autoSpaceDE w:val="0"/>
-              <w:autoSpaceDN w:val="0"/>
-              <w:adjustRightInd w:val="0"/>
-              <w:spacing w:line="276" w:lineRule="auto"/>
               <w:jc w:val="both"/>
               <w:rPr>
                 <w:rFonts w:cstheme="minorHAnsi"/>
+                <w:color w:val="auto"/>
+                <w:sz w:val="22"/>
+                <w:szCs w:val="22"/>
               </w:rPr>
             </w:pPr>
             <w:r>
               <w:rPr>
                 <w:rFonts w:cstheme="minorHAnsi"/>
-                <w:color w:val="FF0000"/>
-              </w:rPr>
-              <w:t xml:space="preserve">Tire conclusões sobre a influência do número de caminhos de roteamento na eficiência do algoritmo </w:t>
+                <w:color w:val="auto"/>
+                <w:sz w:val="22"/>
+                <w:szCs w:val="22"/>
+              </w:rPr>
+              <w:t>Por observação direta do gráfico, o algoritmo Random atinge um limite máximo aos 3111 que é quando a solução passa por todos os nós</w:t>
             </w:r>
             <w:r>
               <w:rPr>
                 <w:rFonts w:cstheme="minorHAnsi"/>
-                <w:color w:val="FF0000"/>
-              </w:rPr>
-              <w:t>Random</w:t>
+                <w:color w:val="auto"/>
+                <w:sz w:val="22"/>
+                <w:szCs w:val="22"/>
+              </w:rPr>
+              <w:t xml:space="preserve">. Logo, a qualidade média das soluções </w:t>
             </w:r>
             <w:r>
               <w:rPr>
                 <w:rFonts w:cstheme="minorHAnsi"/>
-                <w:color w:val="FF0000"/>
+                <w:color w:val="auto"/>
+                <w:sz w:val="22"/>
+                <w:szCs w:val="22"/>
+              </w:rPr>
+              <w:t>tende sempre para i</w:t>
+            </w:r>
+            <w:r>
+              <w:rPr>
+                <w:rFonts w:cstheme="minorHAnsi"/>
+                <w:color w:val="auto"/>
+                <w:sz w:val="22"/>
+                <w:szCs w:val="22"/>
+              </w:rPr>
+              <w:t>nf</w:t>
+            </w:r>
+            <w:r>
+              <w:rPr>
+                <w:rFonts w:cstheme="minorHAnsi"/>
+                <w:color w:val="auto"/>
+                <w:sz w:val="22"/>
+                <w:szCs w:val="22"/>
               </w:rPr>
               <w:t>.</w:t>
+            </w:r>
+          </w:p>
+          <w:p>
+            <w:pPr>
+              <w:pStyle w:val="Default"/>
+              <w:spacing w:line="276" w:lineRule="auto"/>
+              <w:ind w:firstLine="317"/>
+              <w:jc w:val="both"/>
+              <w:rPr>
+                <w:rFonts w:cstheme="minorHAnsi"/>
+                <w:color w:val="auto"/>
+                <w:sz w:val="22"/>
+                <w:szCs w:val="22"/>
+              </w:rPr>
+            </w:pPr>
+            <w:r>
+              <w:rPr>
+                <w:rFonts w:cstheme="minorHAnsi"/>
+                <w:color w:val="auto"/>
+                <w:sz w:val="22"/>
+                <w:szCs w:val="22"/>
+              </w:rPr>
+              <w:t xml:space="preserve">Quanto à </w:t>
+            </w:r>
+            <w:r>
+              <w:rPr>
+                <w:rFonts w:cstheme="minorHAnsi"/>
+                <w:color w:val="auto"/>
+                <w:sz w:val="22"/>
+                <w:szCs w:val="22"/>
+              </w:rPr>
+              <w:t xml:space="preserve">melhor energia, quando n=inf, ou seja, quando são utilizados todos os caminhos possíveis na rede para cada fluxo, obtém-se </w:t>
+            </w:r>
+            <w:r>
+              <w:rPr>
+                <w:rFonts w:cstheme="minorHAnsi"/>
+                <w:color w:val="auto"/>
+                <w:sz w:val="22"/>
+                <w:szCs w:val="22"/>
+              </w:rPr>
+              <w:t xml:space="preserve">pior </w:t>
+            </w:r>
+            <w:r>
+              <w:rPr>
+                <w:rFonts w:cstheme="minorHAnsi"/>
+                <w:color w:val="auto"/>
+                <w:sz w:val="22"/>
+                <w:szCs w:val="22"/>
+              </w:rPr>
+              <w:t xml:space="preserve">eficiência, </w:t>
+            </w:r>
+            <w:r>
+              <w:rPr>
+                <w:rFonts w:cstheme="minorHAnsi"/>
+                <w:color w:val="auto"/>
+                <w:sz w:val="22"/>
+                <w:szCs w:val="22"/>
+              </w:rPr>
+              <w:t xml:space="preserve">com um valor elevado da melhor energia. </w:t>
+            </w:r>
+            <w:r>
+              <w:rPr>
+                <w:rFonts w:cstheme="minorHAnsi"/>
+                <w:color w:val="auto"/>
+                <w:sz w:val="22"/>
+                <w:szCs w:val="22"/>
+              </w:rPr>
+              <w:t>Quando n=10, ou seja, quando são utilizados os 10 caminhos mais curtos, obt</w:t>
+            </w:r>
+            <w:r>
+              <w:rPr>
+                <w:rFonts w:cstheme="minorHAnsi"/>
+                <w:color w:val="auto"/>
+                <w:sz w:val="22"/>
+                <w:szCs w:val="22"/>
+              </w:rPr>
+              <w:t>é</w:t>
+            </w:r>
+            <w:r>
+              <w:rPr>
+                <w:rFonts w:cstheme="minorHAnsi"/>
+                <w:color w:val="auto"/>
+                <w:sz w:val="22"/>
+                <w:szCs w:val="22"/>
+              </w:rPr>
+              <w:t>m-se</w:t>
+            </w:r>
+            <w:r>
+              <w:rPr>
+                <w:rFonts w:cstheme="minorHAnsi"/>
+                <w:color w:val="auto"/>
+                <w:sz w:val="22"/>
+                <w:szCs w:val="22"/>
+              </w:rPr>
+              <w:t xml:space="preserve"> uma melhor energia</w:t>
+            </w:r>
+            <w:r>
+              <w:rPr>
+                <w:rFonts w:cstheme="minorHAnsi"/>
+                <w:color w:val="auto"/>
+                <w:sz w:val="22"/>
+                <w:szCs w:val="22"/>
+              </w:rPr>
+              <w:t>, visto que se restringe o intervalo de procura para 10 caminhos mais curtos para cada fluxo</w:t>
+            </w:r>
+            <w:r>
+              <w:rPr>
+                <w:rFonts w:cstheme="minorHAnsi"/>
+                <w:color w:val="auto"/>
+                <w:sz w:val="22"/>
+                <w:szCs w:val="22"/>
+              </w:rPr>
+              <w:t xml:space="preserve">. </w:t>
+            </w:r>
+            <w:r>
+              <w:rPr>
+                <w:rFonts w:cstheme="minorHAnsi"/>
+                <w:color w:val="auto"/>
+                <w:sz w:val="22"/>
+                <w:szCs w:val="22"/>
+              </w:rPr>
+              <w:t xml:space="preserve">Quando n=5, ou seja, quando são utilizados os 5 caminhos mais curtos, </w:t>
+            </w:r>
+            <w:r>
+              <w:rPr>
+                <w:rFonts w:cstheme="minorHAnsi"/>
+                <w:color w:val="auto"/>
+                <w:sz w:val="22"/>
+                <w:szCs w:val="22"/>
+              </w:rPr>
+              <w:t>obt</w:t>
+            </w:r>
+            <w:r>
+              <w:rPr>
+                <w:rFonts w:cstheme="minorHAnsi"/>
+                <w:color w:val="auto"/>
+                <w:sz w:val="22"/>
+                <w:szCs w:val="22"/>
+              </w:rPr>
+              <w:t>é</w:t>
+            </w:r>
+            <w:r>
+              <w:rPr>
+                <w:rFonts w:cstheme="minorHAnsi"/>
+                <w:color w:val="auto"/>
+                <w:sz w:val="22"/>
+                <w:szCs w:val="22"/>
+              </w:rPr>
+              <w:t>m-se</w:t>
+            </w:r>
+            <w:r>
+              <w:rPr>
+                <w:rFonts w:cstheme="minorHAnsi"/>
+                <w:color w:val="auto"/>
+                <w:sz w:val="22"/>
+                <w:szCs w:val="22"/>
+              </w:rPr>
+              <w:t xml:space="preserve"> uma energia</w:t>
+            </w:r>
+            <w:r>
+              <w:rPr>
+                <w:rFonts w:cstheme="minorHAnsi"/>
+                <w:color w:val="auto"/>
+                <w:sz w:val="22"/>
+                <w:szCs w:val="22"/>
+              </w:rPr>
+              <w:t xml:space="preserve"> ainda </w:t>
+            </w:r>
+            <w:r>
+              <w:rPr>
+                <w:rFonts w:cstheme="minorHAnsi"/>
+                <w:color w:val="auto"/>
+                <w:sz w:val="22"/>
+                <w:szCs w:val="22"/>
+              </w:rPr>
+              <w:t>melhor</w:t>
+            </w:r>
+            <w:r>
+              <w:rPr>
+                <w:rFonts w:cstheme="minorHAnsi"/>
+                <w:color w:val="auto"/>
+                <w:sz w:val="22"/>
+                <w:szCs w:val="22"/>
+              </w:rPr>
+              <w:t>.</w:t>
+            </w:r>
+          </w:p>
+          <w:p>
+            <w:pPr>
+              <w:pStyle w:val="Default"/>
+              <w:spacing w:line="276" w:lineRule="auto"/>
+              <w:ind w:firstLine="317"/>
+              <w:jc w:val="both"/>
+              <w:rPr>
+                <w:rFonts w:cstheme="minorHAnsi"/>
+                <w:color w:val="auto"/>
+                <w:sz w:val="22"/>
+                <w:szCs w:val="22"/>
+              </w:rPr>
+            </w:pPr>
+            <w:r>
+              <w:rPr>
+                <w:rFonts w:cstheme="minorHAnsi"/>
+                <w:color w:val="auto"/>
+                <w:sz w:val="22"/>
+                <w:szCs w:val="22"/>
+              </w:rPr>
+              <w:t xml:space="preserve">Concluindo, o número de caminhos de roteamento influencia a eficiência do algoritmo Random, pois quanto menor for o número de caminhos, menor será </w:t>
+            </w:r>
+            <w:r>
+              <w:rPr>
+                <w:rFonts w:cstheme="minorHAnsi"/>
+                <w:color w:val="auto"/>
+                <w:sz w:val="22"/>
+                <w:szCs w:val="22"/>
+              </w:rPr>
+              <w:t>o consumo de energia, pois os caminhos possíveis para a sua escolha são também menores.</w:t>
             </w:r>
           </w:p>
         </w:tc>
       </w:tr>
     </w:tbl>
-    <w:p>
-      <w:pPr>
-        <w:spacing w:after="0" w:line="276" w:lineRule="auto"/>
-        <w:jc w:val="both"/>
-        <w:rPr>
-          <w:rFonts w:cstheme="minorHAnsi"/>
-          <w:b/>
-          <w:bCs/>
-        </w:rPr>
-      </w:pPr>
-    </w:p>
-    <w:p>
-      <w:pPr>
-        <w:spacing w:line="276" w:lineRule="auto"/>
-        <w:rPr>
-          <w:rFonts w:cstheme="minorHAnsi"/>
-          <w:b/>
-          <w:bCs/>
-        </w:rPr>
-      </w:pPr>
-      <w:r>
-        <w:rPr>
-          <w:rFonts w:cstheme="minorHAnsi"/>
-          <w:b/>
-          <w:bCs/>
-        </w:rPr>
-        <w:br w:type="page"/>
-      </w:r>
-    </w:p>
     <w:p>
       <w:pPr>
         <w:spacing w:after="0" w:line="276" w:lineRule="auto"/>
@@ -25820,7 +26188,6 @@
           <w:rFonts w:cstheme="minorHAnsi"/>
           <w:b/>
           <w:bCs/>
-          <w:lang w:val="en-GB"/>
         </w:rPr>
       </w:pPr>
       <w:r>
@@ -25828,7 +26195,6 @@
           <w:rFonts w:cstheme="minorHAnsi"/>
           <w:b/>
           <w:bCs/>
-          <w:lang w:val="en-GB"/>
         </w:rPr>
         <w:br w:type="page"/>
       </w:r>
@@ -31899,7 +32265,6 @@
                 <w:bCs/>
                 <w:lang w:val="en-GB"/>
               </w:rPr>
-              <w:lastRenderedPageBreak/>
               <w:t>Code analysis</w:t>
             </w:r>
           </w:p>
@@ -32342,7 +32707,6 @@
                 <w:bCs/>
                 <w:lang w:val="en-GB"/>
               </w:rPr>
-              <w:lastRenderedPageBreak/>
               <w:t>Result</w:t>
             </w:r>
           </w:p>
@@ -33221,7 +33585,7 @@
               <w:jc w:val="both"/>
               <w:rPr>
                 <w:rFonts w:cstheme="minorHAnsi"/>
-                <w:color w:val="FF0000"/>
+                <w:color w:val="auto"/>
                 <w:sz w:val="22"/>
                 <w:szCs w:val="22"/>
               </w:rPr>
@@ -33229,11 +33593,101 @@
             <w:r>
               <w:rPr>
                 <w:rFonts w:cstheme="minorHAnsi"/>
-                <w:color w:val="FF0000"/>
-                <w:sz w:val="22"/>
-                <w:szCs w:val="22"/>
-              </w:rPr>
-              <w:t>Relativamente ao algoritmo Random, é notório que é um algoritmo pouco eficiente quando se pretende minimizar a carga máxima, uma vez que apresenta um elevado número de soluções geradas, com má qualidade e a carga máxima ainda continua a estar elevada.</w:t>
+                <w:color w:val="auto"/>
+                <w:sz w:val="22"/>
+                <w:szCs w:val="22"/>
+              </w:rPr>
+              <w:t xml:space="preserve">Relativamente ao algoritmo Random, é notório que é um algoritmo pouco eficiente quando se pretende minimizar </w:t>
+            </w:r>
+            <w:r>
+              <w:rPr>
+                <w:rFonts w:cstheme="minorHAnsi"/>
+                <w:color w:val="auto"/>
+                <w:sz w:val="22"/>
+                <w:szCs w:val="22"/>
+              </w:rPr>
+              <w:t>o consumo de energia</w:t>
+            </w:r>
+            <w:r>
+              <w:rPr>
+                <w:rFonts w:cstheme="minorHAnsi"/>
+                <w:color w:val="auto"/>
+                <w:sz w:val="22"/>
+                <w:szCs w:val="22"/>
+              </w:rPr>
+              <w:t xml:space="preserve">, uma vez que apresenta um elevado número de soluções geradas, com qualidade </w:t>
+            </w:r>
+            <w:r>
+              <w:rPr>
+                <w:rFonts w:cstheme="minorHAnsi"/>
+                <w:color w:val="auto"/>
+                <w:sz w:val="22"/>
+                <w:szCs w:val="22"/>
+              </w:rPr>
+              <w:t xml:space="preserve">média inf </w:t>
+            </w:r>
+            <w:r>
+              <w:rPr>
+                <w:rFonts w:cstheme="minorHAnsi"/>
+                <w:color w:val="auto"/>
+                <w:sz w:val="22"/>
+                <w:szCs w:val="22"/>
+              </w:rPr>
+              <w:t xml:space="preserve">e </w:t>
+            </w:r>
+            <w:r>
+              <w:rPr>
+                <w:rFonts w:cstheme="minorHAnsi"/>
+                <w:color w:val="auto"/>
+                <w:sz w:val="22"/>
+                <w:szCs w:val="22"/>
+              </w:rPr>
+              <w:t xml:space="preserve">o consumo de energia mínimo </w:t>
+            </w:r>
+            <w:r>
+              <w:rPr>
+                <w:rFonts w:cstheme="minorHAnsi"/>
+                <w:color w:val="auto"/>
+                <w:sz w:val="22"/>
+                <w:szCs w:val="22"/>
+              </w:rPr>
+              <w:t xml:space="preserve">ainda continua a </w:t>
+            </w:r>
+            <w:r>
+              <w:rPr>
+                <w:rFonts w:cstheme="minorHAnsi"/>
+                <w:color w:val="auto"/>
+                <w:sz w:val="22"/>
+                <w:szCs w:val="22"/>
+              </w:rPr>
+              <w:t xml:space="preserve">estar </w:t>
+            </w:r>
+            <w:r>
+              <w:rPr>
+                <w:rFonts w:cstheme="minorHAnsi"/>
+                <w:color w:val="auto"/>
+                <w:sz w:val="22"/>
+                <w:szCs w:val="22"/>
+              </w:rPr>
+              <w:t>elevad</w:t>
+            </w:r>
+            <w:r>
+              <w:rPr>
+                <w:rFonts w:cstheme="minorHAnsi"/>
+                <w:color w:val="auto"/>
+                <w:sz w:val="22"/>
+                <w:szCs w:val="22"/>
+              </w:rPr>
+              <w:t>o</w:t>
+            </w:r>
+            <w:r>
+              <w:rPr>
+                <w:rFonts w:cstheme="minorHAnsi"/>
+                <w:color w:val="auto"/>
+                <w:sz w:val="22"/>
+                <w:szCs w:val="22"/>
+              </w:rPr>
+              <w:t>.</w:t>
             </w:r>
           </w:p>
           <w:p>
@@ -37088,7 +37542,7 @@
                 <w:rFonts w:ascii="Courier New" w:eastAsia="Times New Roman" w:hAnsi="Courier New" w:cs="Courier New"/>
                 <w:sz w:val="16"/>
                 <w:szCs w:val="16"/>
-                <w:lang w:eastAsia="pt-PT"/>
+                <w:lang w:val="en-GB" w:eastAsia="pt-PT"/>
               </w:rPr>
               <w:t xml:space="preserve">    </w:t>
             </w:r>
@@ -37187,7 +37641,6 @@
                 <w:bCs/>
                 <w:lang w:val="en-GB"/>
               </w:rPr>
-              <w:lastRenderedPageBreak/>
               <w:t>Code analysis</w:t>
             </w:r>
           </w:p>
@@ -37280,71 +37733,7 @@
                 <w:sz w:val="22"/>
                 <w:szCs w:val="22"/>
               </w:rPr>
-              <w:t xml:space="preserve">Depois, supondo que </w:t>
-            </w:r>
-            <w:r>
-              <w:rPr>
-                <w:color w:val="auto"/>
-                <w:sz w:val="22"/>
-                <w:szCs w:val="22"/>
-              </w:rPr>
-              <w:t xml:space="preserve">todos os </w:t>
-            </w:r>
-            <w:r>
-              <w:rPr>
-                <w:color w:val="auto"/>
-                <w:sz w:val="22"/>
-                <w:szCs w:val="22"/>
-              </w:rPr>
-              <w:t>routers</w:t>
-            </w:r>
-            <w:r>
-              <w:rPr>
-                <w:color w:val="auto"/>
-                <w:sz w:val="22"/>
-                <w:szCs w:val="22"/>
-              </w:rPr>
-              <w:t xml:space="preserve"> </w:t>
-            </w:r>
-            <w:r>
-              <w:rPr>
-                <w:color w:val="auto"/>
-                <w:sz w:val="22"/>
-                <w:szCs w:val="22"/>
-              </w:rPr>
-              <w:t>tenham</w:t>
-            </w:r>
-            <w:r>
-              <w:rPr>
-                <w:color w:val="auto"/>
-                <w:sz w:val="22"/>
-                <w:szCs w:val="22"/>
-              </w:rPr>
-              <w:t xml:space="preserve"> disponibilidade muito alta (ou seja, sua disponibilidade é 1,0)</w:t>
-            </w:r>
-            <w:r>
-              <w:rPr>
-                <w:color w:val="auto"/>
-                <w:sz w:val="22"/>
-                <w:szCs w:val="22"/>
-              </w:rPr>
-              <w:t xml:space="preserve">, calculou-se a </w:t>
-            </w:r>
-            <w:r>
-              <w:rPr>
-                <w:color w:val="auto"/>
-                <w:sz w:val="22"/>
-                <w:szCs w:val="22"/>
-              </w:rPr>
-              <w:t>disponibilidade de cada link como uma matriz quadrada A assumindo o modelo considerado em J.-P. Vasseur, M. Pickavet e P. Demeester, “Network Recovery: Protection and Restoration of Optical, SONET-DH, IP, and MPLS”, Elsevier (2004)</w:t>
-            </w:r>
-            <w:r>
-              <w:rPr>
-                <w:color w:val="auto"/>
-                <w:sz w:val="22"/>
-                <w:szCs w:val="22"/>
-              </w:rPr>
-              <w:t xml:space="preserve"> (linhas 52 a 55).</w:t>
+              <w:t>Depois, supondo que todos os routers tenham disponibilidade muito alta (ou seja, sua disponibilidade é 1,0), calculou-se a disponibilidade de cada link como uma matriz quadrada A assumindo o modelo considerado em J.-P. Vasseur, M. Pickavet e P. Demeester, “Network Recovery: Protection and Restoration of Optical, SONET-DH, IP, and MPLS”, Elsevier (2004) (linhas 52 a 55).</w:t>
             </w:r>
           </w:p>
           <w:p>
@@ -37381,63 +37770,7 @@
                 <w:sz w:val="22"/>
                 <w:szCs w:val="22"/>
               </w:rPr>
-              <w:t xml:space="preserve"> calcularam-se os caminhos </w:t>
-            </w:r>
-            <w:r>
-              <w:rPr>
-                <w:color w:val="auto"/>
-                <w:sz w:val="22"/>
-                <w:szCs w:val="22"/>
-              </w:rPr>
-              <w:t>da rede para cada fluxo</w:t>
-            </w:r>
-            <w:r>
-              <w:rPr>
-                <w:color w:val="auto"/>
-                <w:sz w:val="22"/>
-                <w:szCs w:val="22"/>
-              </w:rPr>
-              <w:t xml:space="preserve">, </w:t>
-            </w:r>
-            <w:r>
-              <w:rPr>
-                <w:color w:val="auto"/>
-                <w:sz w:val="22"/>
-                <w:szCs w:val="22"/>
-              </w:rPr>
-              <w:t xml:space="preserve">usando </w:t>
-            </w:r>
-            <w:r>
-              <w:rPr>
-                <w:color w:val="auto"/>
-                <w:sz w:val="22"/>
-                <w:szCs w:val="22"/>
-              </w:rPr>
-              <w:t xml:space="preserve">o primeiro </w:t>
-            </w:r>
-            <w:r>
-              <w:rPr>
-                <w:color w:val="auto"/>
-                <w:sz w:val="22"/>
-                <w:szCs w:val="22"/>
-              </w:rPr>
-              <w:t>caminh</w:t>
-            </w:r>
-            <w:r>
-              <w:rPr>
-                <w:color w:val="auto"/>
-                <w:sz w:val="22"/>
-                <w:szCs w:val="22"/>
-              </w:rPr>
-              <w:t>o</w:t>
-            </w:r>
-            <w:r>
-              <w:rPr>
-                <w:color w:val="auto"/>
-                <w:sz w:val="22"/>
-                <w:szCs w:val="22"/>
-              </w:rPr>
-              <w:t xml:space="preserve"> de roteamento mais curto</w:t>
+              <w:t xml:space="preserve"> calcularam-se os caminhos da rede para cada fluxo, usando o primeiro caminho de roteamento mais curto</w:t>
             </w:r>
             <w:r>
               <w:rPr>
@@ -37461,15 +37794,7 @@
                 <w:sz w:val="22"/>
                 <w:szCs w:val="22"/>
               </w:rPr>
-              <w:t>, p</w:t>
-            </w:r>
-            <w:r>
-              <w:rPr>
-                <w:color w:val="auto"/>
-                <w:sz w:val="22"/>
-                <w:szCs w:val="22"/>
-              </w:rPr>
-              <w:t>ara cada fluxo, um d</w:t>
+              <w:t>, para cada fluxo, um d</w:t>
             </w:r>
             <w:r>
               <w:rPr>
@@ -37657,6 +37982,7 @@
             <w:r>
               <w:rPr>
                 <w:rFonts w:cstheme="minorHAnsi"/>
+                <w:noProof/>
                 <w:lang w:val="en-GB"/>
               </w:rPr>
               <w:drawing>
@@ -37731,26 +38057,6 @@
           <w:lang w:val="en-GB"/>
         </w:rPr>
       </w:pPr>
-    </w:p>
-    <w:p>
-      <w:pPr>
-        <w:rPr>
-          <w:rFonts w:cstheme="minorHAnsi"/>
-          <w:b/>
-          <w:bCs/>
-          <w:lang w:val="en-GB"/>
-        </w:rPr>
-      </w:pPr>
-      <w:r>
-        <w:rPr>
-          <w:rFonts w:cstheme="minorHAnsi"/>
-          <w:b/>
-          <w:bCs/>
-          <w:lang w:val="en-GB"/>
-        </w:rPr>
-        <w:lastRenderedPageBreak/>
-        <w:br w:type="page"/>
-      </w:r>
     </w:p>
     <w:p>
       <w:pPr>

</xml_diff>